<commit_message>
fix: changed bytes to LE interpretation
</commit_message>
<xml_diff>
--- a/lab2/main/Отчёт ТИ (Филипенко А.С.).docx
+++ b/lab2/main/Отчёт ТИ (Филипенко А.С.).docx
@@ -795,7 +795,6 @@
         <w:rPr>
           <w:sz w:val="32"/>
           <w:szCs w:val="32"/>
-          <w:lang w:val="en-US"/>
         </w:rPr>
       </w:pPr>
       <w:r>
@@ -849,6 +848,9 @@
             </m:sSupPr>
             <m:e>
               <m:r>
+                <m:rPr>
+                  <m:sty m:val="bi"/>
+                </m:rPr>
                 <w:rPr>
                   <w:rFonts w:ascii="Cambria Math" w:hAnsi="Cambria Math"/>
                 </w:rPr>
@@ -857,6 +859,9 @@
             </m:e>
             <m:sup>
               <m:r>
+                <m:rPr>
+                  <m:sty m:val="bi"/>
+                </m:rPr>
                 <w:rPr>
                   <w:rFonts w:ascii="Cambria Math" w:hAnsi="Cambria Math"/>
                 </w:rPr>
@@ -883,6 +888,9 @@
             </m:sSupPr>
             <m:e>
               <m:r>
+                <m:rPr>
+                  <m:sty m:val="bi"/>
+                </m:rPr>
                 <w:rPr>
                   <w:rFonts w:ascii="Cambria Math" w:hAnsi="Cambria Math"/>
                 </w:rPr>
@@ -891,6 +899,9 @@
             </m:e>
             <m:sup>
               <m:r>
+                <m:rPr>
+                  <m:sty m:val="bi"/>
+                </m:rPr>
                 <w:rPr>
                   <w:rFonts w:ascii="Cambria Math" w:hAnsi="Cambria Math"/>
                 </w:rPr>
@@ -905,13 +916,7 @@
             <w:rPr>
               <w:rFonts w:ascii="Cambria Math" w:hAnsi="Cambria Math"/>
             </w:rPr>
-            <m:t>+</m:t>
-          </m:r>
-          <m:r>
-            <w:rPr>
-              <w:rFonts w:ascii="Cambria Math" w:hAnsi="Cambria Math"/>
-            </w:rPr>
-            <m:t>1</m:t>
+            <m:t>+1</m:t>
           </m:r>
         </m:oMath>
       </m:oMathPara>
@@ -1068,13 +1073,45 @@
         <w:spacing w:after="0"/>
         <w:rPr>
           <w:rFonts w:ascii="Times New Roman" w:hAnsi="Times New Roman" w:cs="Times New Roman"/>
+          <w:sz w:val="28"/>
+          <w:szCs w:val="28"/>
+        </w:rPr>
+      </w:pPr>
+      <w:r>
+        <w:rPr>
+          <w:rFonts w:ascii="Times New Roman" w:hAnsi="Times New Roman" w:cs="Times New Roman"/>
           <w:b/>
           <w:bCs/>
           <w:sz w:val="28"/>
           <w:szCs w:val="28"/>
         </w:rPr>
-      </w:pPr>
-      <w:r>
+        <w:t>Исходный текст:</w:t>
+      </w:r>
+    </w:p>
+    <w:p>
+      <w:pPr>
+        <w:spacing w:after="0"/>
+        <w:rPr>
+          <w:rFonts w:ascii="Times New Roman" w:hAnsi="Times New Roman" w:cs="Times New Roman"/>
+          <w:bCs/>
+          <w:sz w:val="28"/>
+          <w:szCs w:val="28"/>
+          <w:lang w:val="en-US"/>
+        </w:rPr>
+      </w:pPr>
+      <w:r>
+        <w:rPr>
+          <w:rFonts w:ascii="Times New Roman" w:hAnsi="Times New Roman" w:cs="Times New Roman"/>
+          <w:bCs/>
+          <w:sz w:val="28"/>
+          <w:szCs w:val="28"/>
+        </w:rPr>
+        <w:t>110100001011111111010001100100011101000110000010110100011000000000100000110100001011111111010000101101011101000110000000110100001011001011010001100010111101000010111001</w:t>
+      </w:r>
+    </w:p>
+    <w:p>
+      <w:pPr>
+        <w:spacing w:after="0"/>
         <w:rPr>
           <w:rFonts w:ascii="Times New Roman" w:hAnsi="Times New Roman" w:cs="Times New Roman"/>
           <w:b/>
@@ -1082,32 +1119,8 @@
           <w:sz w:val="28"/>
           <w:szCs w:val="28"/>
         </w:rPr>
-        <w:t>Исходный текст:</w:t>
-      </w:r>
-    </w:p>
-    <w:p>
-      <w:pPr>
-        <w:spacing w:after="0"/>
-        <w:rPr>
-          <w:rFonts w:ascii="Times New Roman" w:hAnsi="Times New Roman" w:cs="Times New Roman"/>
-          <w:bCs/>
-          <w:sz w:val="28"/>
-          <w:szCs w:val="28"/>
-        </w:rPr>
-      </w:pPr>
-      <w:r>
-        <w:rPr>
-          <w:rFonts w:ascii="Times New Roman" w:hAnsi="Times New Roman" w:cs="Times New Roman"/>
-          <w:bCs/>
-          <w:sz w:val="28"/>
-          <w:szCs w:val="28"/>
-        </w:rPr>
-        <w:t>000010111111110110001011100010011000101101000001100010110000000100000100000010111111110100001011101011011000101100000001000010110100110110001011110100010000101110011101</w:t>
-      </w:r>
-    </w:p>
-    <w:p>
-      <w:pPr>
-        <w:spacing w:after="0"/>
+      </w:pPr>
+      <w:r>
         <w:rPr>
           <w:rFonts w:ascii="Times New Roman" w:hAnsi="Times New Roman" w:cs="Times New Roman"/>
           <w:b/>
@@ -1115,15 +1128,6 @@
           <w:sz w:val="28"/>
           <w:szCs w:val="28"/>
         </w:rPr>
-      </w:pPr>
-      <w:r>
-        <w:rPr>
-          <w:rFonts w:ascii="Times New Roman" w:hAnsi="Times New Roman" w:cs="Times New Roman"/>
-          <w:b/>
-          <w:bCs/>
-          <w:sz w:val="28"/>
-          <w:szCs w:val="28"/>
-        </w:rPr>
         <w:t>Зашифрованный текст:</w:t>
       </w:r>
     </w:p>
@@ -1142,18 +1146,8 @@
           <w:sz w:val="28"/>
           <w:szCs w:val="28"/>
         </w:rPr>
-        <w:t>111101000000001001110100011101100110110100100111111011010110011101100001101011100101100010101110000010000100111011000100110011101000100001000001111001001100000110101000</w:t>
-      </w:r>
-    </w:p>
-    <w:p>
-      <w:pPr>
-        <w:spacing w:after="0"/>
-        <w:rPr>
-          <w:rFonts w:ascii="Times New Roman" w:hAnsi="Times New Roman" w:cs="Times New Roman"/>
-          <w:sz w:val="28"/>
-          <w:szCs w:val="28"/>
-        </w:rPr>
-      </w:pPr>
+        <w:t>001011110100000000101110011011100011011111100100101101111110011001000101011101010001101001110101000100000001010001000101000101010111011100011011101111100001101010001100</w:t>
+      </w:r>
     </w:p>
     <w:p>
       <w:pPr>
@@ -1265,10 +1259,10 @@
           <w:lang w:eastAsia="ru-RU"/>
         </w:rPr>
         <w:drawing>
-          <wp:inline distT="0" distB="0" distL="0" distR="0" wp14:anchorId="43116E33" wp14:editId="7C96FDC8">
-            <wp:extent cx="5940425" cy="2214554"/>
-            <wp:effectExtent l="0" t="0" r="3175" b="0"/>
-            <wp:docPr id="6" name="Рисунок 6"/>
+          <wp:inline distT="0" distB="0" distL="0" distR="0" wp14:anchorId="72EE6FE8" wp14:editId="4756BA89">
+            <wp:extent cx="5940425" cy="2225590"/>
+            <wp:effectExtent l="0" t="0" r="3175" b="3810"/>
+            <wp:docPr id="2" name="Рисунок 2"/>
             <wp:cNvGraphicFramePr>
               <a:graphicFrameLocks xmlns:a="http://schemas.openxmlformats.org/drawingml/2006/main" noChangeAspect="1"/>
             </wp:cNvGraphicFramePr>
@@ -1288,7 +1282,7 @@
                   <pic:spPr>
                     <a:xfrm>
                       <a:off x="0" y="0"/>
-                      <a:ext cx="5940425" cy="2214554"/>
+                      <a:ext cx="5940425" cy="2225590"/>
                     </a:xfrm>
                     <a:prstGeom prst="rect">
                       <a:avLst/>
@@ -1435,34 +1429,7 @@
           <w:sz w:val="28"/>
           <w:szCs w:val="28"/>
         </w:rPr>
-        <w:t xml:space="preserve">Рис. </w:t>
-      </w:r>
-      <w:r>
-        <w:rPr>
-          <w:rFonts w:ascii="Times New Roman" w:hAnsi="Times New Roman" w:cs="Times New Roman"/>
-          <w:noProof/>
-          <w:sz w:val="28"/>
-          <w:szCs w:val="28"/>
-        </w:rPr>
-        <w:t>3</w:t>
-      </w:r>
-      <w:r>
-        <w:rPr>
-          <w:rFonts w:ascii="Times New Roman" w:hAnsi="Times New Roman" w:cs="Times New Roman"/>
-          <w:noProof/>
-          <w:sz w:val="28"/>
-          <w:szCs w:val="28"/>
-        </w:rPr>
-        <w:t xml:space="preserve"> – </w:t>
-      </w:r>
-      <w:r>
-        <w:rPr>
-          <w:rFonts w:ascii="Times New Roman" w:hAnsi="Times New Roman" w:cs="Times New Roman"/>
-          <w:noProof/>
-          <w:sz w:val="28"/>
-          <w:szCs w:val="28"/>
-        </w:rPr>
-        <w:t>Зашифрованные данные</w:t>
+        <w:t>Рис. 3 – Зашифрованные данные</w:t>
       </w:r>
     </w:p>
     <w:p>
@@ -1481,10 +1448,10 @@
           <w:lang w:eastAsia="ru-RU"/>
         </w:rPr>
         <w:drawing>
-          <wp:inline distT="0" distB="0" distL="0" distR="0" wp14:anchorId="65ED0CDA" wp14:editId="4E6FF0A3">
-            <wp:extent cx="5940425" cy="2210875"/>
+          <wp:inline distT="0" distB="0" distL="0" distR="0" wp14:anchorId="6002E5E3" wp14:editId="6FE3AEFC">
+            <wp:extent cx="5940425" cy="2217620"/>
             <wp:effectExtent l="0" t="0" r="3175" b="0"/>
-            <wp:docPr id="8" name="Рисунок 8"/>
+            <wp:docPr id="3" name="Рисунок 3"/>
             <wp:cNvGraphicFramePr>
               <a:graphicFrameLocks xmlns:a="http://schemas.openxmlformats.org/drawingml/2006/main" noChangeAspect="1"/>
             </wp:cNvGraphicFramePr>
@@ -1504,7 +1471,7 @@
                   <pic:spPr>
                     <a:xfrm>
                       <a:off x="0" y="0"/>
-                      <a:ext cx="5940425" cy="2210875"/>
+                      <a:ext cx="5940425" cy="2217620"/>
                     </a:xfrm>
                     <a:prstGeom prst="rect">
                       <a:avLst/>
@@ -1561,16 +1528,7 @@
           <w:sz w:val="28"/>
           <w:szCs w:val="28"/>
         </w:rPr>
-        <w:t xml:space="preserve"> </w:t>
-      </w:r>
-      <w:r>
-        <w:rPr>
-          <w:rFonts w:ascii="Times New Roman" w:hAnsi="Times New Roman" w:cs="Times New Roman"/>
-          <w:noProof/>
-          <w:sz w:val="28"/>
-          <w:szCs w:val="28"/>
-        </w:rPr>
-        <w:t>(после выполнения)</w:t>
+        <w:t xml:space="preserve"> (после выполнения)</w:t>
       </w:r>
     </w:p>
     <w:p>
@@ -1642,34 +1600,7 @@
           <w:sz w:val="28"/>
           <w:szCs w:val="28"/>
         </w:rPr>
-        <w:t xml:space="preserve">Рис. </w:t>
-      </w:r>
-      <w:r>
-        <w:rPr>
-          <w:rFonts w:ascii="Times New Roman" w:hAnsi="Times New Roman" w:cs="Times New Roman"/>
-          <w:noProof/>
-          <w:sz w:val="28"/>
-          <w:szCs w:val="28"/>
-        </w:rPr>
-        <w:t>5</w:t>
-      </w:r>
-      <w:r>
-        <w:rPr>
-          <w:rFonts w:ascii="Times New Roman" w:hAnsi="Times New Roman" w:cs="Times New Roman"/>
-          <w:noProof/>
-          <w:sz w:val="28"/>
-          <w:szCs w:val="28"/>
-        </w:rPr>
-        <w:t xml:space="preserve"> – </w:t>
-      </w:r>
-      <w:r>
-        <w:rPr>
-          <w:rFonts w:ascii="Times New Roman" w:hAnsi="Times New Roman" w:cs="Times New Roman"/>
-          <w:noProof/>
-          <w:sz w:val="28"/>
-          <w:szCs w:val="28"/>
-        </w:rPr>
-        <w:t>Результат дешифрования</w:t>
+        <w:t>Рис. 5 – Результат дешифрования</w:t>
       </w:r>
     </w:p>
     <w:p>
@@ -1858,7 +1789,7 @@
           <w:sz w:val="28"/>
           <w:szCs w:val="28"/>
         </w:rPr>
-        <w:t>10100100000010100010001001100010101101001000110001110100011011001011000010100100</w:t>
+        <w:t>00100101010100000100010001000110001011010011000100101110001101100000110100100101</w:t>
       </w:r>
     </w:p>
     <w:p>
@@ -1898,7 +1829,7 @@
           <w:sz w:val="28"/>
           <w:szCs w:val="28"/>
         </w:rPr>
-        <w:t>00000100000001000000010000000100000001000000010000000100000001001011000001010000</w:t>
+        <w:t>00100000001000000010000000100000001000000010000000100000001000000000110100001010</w:t>
       </w:r>
     </w:p>
     <w:p>
@@ -1938,7 +1869,7 @@
           <w:sz w:val="28"/>
           <w:szCs w:val="28"/>
         </w:rPr>
-        <w:t>11110001010100111000010011001000011010010101000001001110001010001111100101101101</w:t>
+        <w:t>01110000000010011110001011101100111100001110110100010100011100100100010011101100</w:t>
       </w:r>
     </w:p>
     <w:p>
@@ -1974,7 +1905,7 @@
           <w:sz w:val="28"/>
           <w:szCs w:val="28"/>
         </w:rPr>
-        <w:t>10100011010111011000101111111111011010110010011111000101100111011001010010000000</w:t>
+        <w:t>10000111011110011010111111011011010011110000001111100001101110010010100111011010</w:t>
       </w:r>
     </w:p>
     <w:p>
@@ -2047,8 +1978,6 @@
         </w:rPr>
         <w:t>Рис. 6</w:t>
       </w:r>
-      <w:bookmarkStart w:id="0" w:name="_GoBack"/>
-      <w:bookmarkEnd w:id="0"/>
       <w:r>
         <w:rPr>
           <w:rFonts w:ascii="Times New Roman" w:hAnsi="Times New Roman" w:cs="Times New Roman"/>
@@ -2089,8 +2018,8 @@
           <w:lang w:eastAsia="ru-RU"/>
         </w:rPr>
         <w:drawing>
-          <wp:inline distT="0" distB="0" distL="0" distR="0" wp14:anchorId="1C01EC56" wp14:editId="21847279">
-            <wp:extent cx="5940425" cy="2216393"/>
+          <wp:inline distT="0" distB="0" distL="0" distR="0" wp14:anchorId="39D484AF" wp14:editId="750C43C9">
+            <wp:extent cx="5940425" cy="2210875"/>
             <wp:effectExtent l="0" t="0" r="3175" b="0"/>
             <wp:docPr id="1" name="Рисунок 1"/>
             <wp:cNvGraphicFramePr>
@@ -2112,7 +2041,7 @@
                   <pic:spPr>
                     <a:xfrm>
                       <a:off x="0" y="0"/>
-                      <a:ext cx="5940425" cy="2216393"/>
+                      <a:ext cx="5940425" cy="2210875"/>
                     </a:xfrm>
                     <a:prstGeom prst="rect">
                       <a:avLst/>
@@ -2261,10 +2190,10 @@
           <w:lang w:eastAsia="ru-RU"/>
         </w:rPr>
         <w:drawing>
-          <wp:inline distT="0" distB="0" distL="0" distR="0" wp14:anchorId="6A50C8AF" wp14:editId="667E7E64">
-            <wp:extent cx="5940425" cy="2194322"/>
+          <wp:inline distT="0" distB="0" distL="0" distR="0" wp14:anchorId="5488DA89" wp14:editId="09330C3A">
+            <wp:extent cx="5940425" cy="2216393"/>
             <wp:effectExtent l="0" t="0" r="3175" b="0"/>
-            <wp:docPr id="28" name="Рисунок 28"/>
+            <wp:docPr id="5" name="Рисунок 5"/>
             <wp:cNvGraphicFramePr>
               <a:graphicFrameLocks xmlns:a="http://schemas.openxmlformats.org/drawingml/2006/main" noChangeAspect="1"/>
             </wp:cNvGraphicFramePr>
@@ -2284,7 +2213,7 @@
                   <pic:spPr>
                     <a:xfrm>
                       <a:off x="0" y="0"/>
-                      <a:ext cx="5940425" cy="2194322"/>
+                      <a:ext cx="5940425" cy="2216393"/>
                     </a:xfrm>
                     <a:prstGeom prst="rect">
                       <a:avLst/>
@@ -2613,7 +2542,7 @@
           <w:sz w:val="28"/>
           <w:szCs w:val="28"/>
         </w:rPr>
-        <w:t>00000000000000000000000000101000011001100010111010011110000011101000111000101110</w:t>
+        <w:t>00000000000000000000000000010100011001100111010001111001011100000111000101110100</w:t>
       </w:r>
     </w:p>
     <w:p>
@@ -2653,7 +2582,7 @@
           <w:sz w:val="28"/>
           <w:szCs w:val="28"/>
         </w:rPr>
-        <w:t>01100110101011001110110001110100001011001000110001110100100011000000110000001100</w:t>
+        <w:t>01100110001101010011011100101110001101000011000100101110001100010011000000110000</w:t>
       </w:r>
     </w:p>
     <w:p>
@@ -2693,7 +2622,7 @@
           <w:sz w:val="28"/>
           <w:szCs w:val="28"/>
         </w:rPr>
-        <w:t>11111111111111111111000000101000011111111011011100000110000011101000110111101101</w:t>
+        <w:t>11111111111111111111000000010100011111111110110111100001011100000111001010110111</w:t>
       </w:r>
     </w:p>
     <w:p>
@@ -2729,7 +2658,7 @@
           <w:sz w:val="28"/>
           <w:szCs w:val="28"/>
         </w:rPr>
-        <w:t>11100110110111011010100011011000110001100010101110101011110010001011110100011100</w:t>
+        <w:t>11100110010001000111001110000010110111101001011011110001011101011000000100100000</w:t>
       </w:r>
     </w:p>
     <w:p>
@@ -2842,6 +2771,7 @@
           <w:noProof/>
           <w:sz w:val="28"/>
           <w:szCs w:val="28"/>
+          <w:lang w:val="en-US"/>
         </w:rPr>
       </w:pPr>
       <w:r>
@@ -2851,10 +2781,10 @@
         </w:rPr>
         <w:lastRenderedPageBreak/>
         <w:drawing>
-          <wp:inline distT="0" distB="0" distL="0" distR="0" wp14:anchorId="005F85D2" wp14:editId="062B4060">
-            <wp:extent cx="5940425" cy="2218233"/>
-            <wp:effectExtent l="0" t="0" r="3175" b="0"/>
-            <wp:docPr id="45" name="Рисунок 45"/>
+          <wp:inline distT="0" distB="0" distL="0" distR="0" wp14:anchorId="57C8A4FD" wp14:editId="33DDC640">
+            <wp:extent cx="5940425" cy="2207810"/>
+            <wp:effectExtent l="0" t="0" r="3175" b="2540"/>
+            <wp:docPr id="7" name="Рисунок 7"/>
             <wp:cNvGraphicFramePr>
               <a:graphicFrameLocks xmlns:a="http://schemas.openxmlformats.org/drawingml/2006/main" noChangeAspect="1"/>
             </wp:cNvGraphicFramePr>
@@ -2874,7 +2804,7 @@
                   <pic:spPr>
                     <a:xfrm>
                       <a:off x="0" y="0"/>
-                      <a:ext cx="5940425" cy="2218233"/>
+                      <a:ext cx="5940425" cy="2207810"/>
                     </a:xfrm>
                     <a:prstGeom prst="rect">
                       <a:avLst/>
@@ -3031,10 +2961,10 @@
           <w:lang w:eastAsia="ru-RU"/>
         </w:rPr>
         <w:drawing>
-          <wp:inline distT="0" distB="0" distL="0" distR="0" wp14:anchorId="77DF125F" wp14:editId="2AF093BC">
-            <wp:extent cx="5940425" cy="2195548"/>
-            <wp:effectExtent l="0" t="0" r="3175" b="0"/>
-            <wp:docPr id="47" name="Рисунок 47"/>
+          <wp:inline distT="0" distB="0" distL="0" distR="0" wp14:anchorId="63921CDD" wp14:editId="208D068F">
+            <wp:extent cx="5940425" cy="2220072"/>
+            <wp:effectExtent l="0" t="0" r="3175" b="8890"/>
+            <wp:docPr id="9" name="Рисунок 9"/>
             <wp:cNvGraphicFramePr>
               <a:graphicFrameLocks xmlns:a="http://schemas.openxmlformats.org/drawingml/2006/main" noChangeAspect="1"/>
             </wp:cNvGraphicFramePr>
@@ -3054,7 +2984,7 @@
                   <pic:spPr>
                     <a:xfrm>
                       <a:off x="0" y="0"/>
-                      <a:ext cx="5940425" cy="2195548"/>
+                      <a:ext cx="5940425" cy="2220072"/>
                     </a:xfrm>
                     <a:prstGeom prst="rect">
                       <a:avLst/>
@@ -3066,6 +2996,8 @@
           </wp:inline>
         </w:drawing>
       </w:r>
+      <w:bookmarkStart w:id="0" w:name="_GoBack"/>
+      <w:bookmarkEnd w:id="0"/>
     </w:p>
     <w:p>
       <w:pPr>
@@ -3457,34 +3389,7 @@
           <w:sz w:val="28"/>
           <w:szCs w:val="28"/>
         </w:rPr>
-        <w:t xml:space="preserve">Рис. </w:t>
-      </w:r>
-      <w:r>
-        <w:rPr>
-          <w:rFonts w:ascii="Times New Roman" w:hAnsi="Times New Roman" w:cs="Times New Roman"/>
-          <w:noProof/>
-          <w:sz w:val="28"/>
-          <w:szCs w:val="28"/>
-        </w:rPr>
-        <w:t>16</w:t>
-      </w:r>
-      <w:r>
-        <w:rPr>
-          <w:rFonts w:ascii="Times New Roman" w:hAnsi="Times New Roman" w:cs="Times New Roman"/>
-          <w:noProof/>
-          <w:sz w:val="28"/>
-          <w:szCs w:val="28"/>
-        </w:rPr>
-        <w:t xml:space="preserve"> – </w:t>
-      </w:r>
-      <w:r>
-        <w:rPr>
-          <w:rFonts w:ascii="Times New Roman" w:hAnsi="Times New Roman" w:cs="Times New Roman"/>
-          <w:noProof/>
-          <w:sz w:val="28"/>
-          <w:szCs w:val="28"/>
-        </w:rPr>
-        <w:t>Критическая ситуация 1</w:t>
+        <w:t>Рис. 16 – Критическая ситуация 1</w:t>
       </w:r>
     </w:p>
     <w:p>
@@ -3766,16 +3671,7 @@
           <w:sz w:val="28"/>
           <w:szCs w:val="28"/>
         </w:rPr>
-        <w:t>-</w:t>
-      </w:r>
-      <w:r>
-        <w:rPr>
-          <w:rFonts w:ascii="Times New Roman" w:hAnsi="Times New Roman" w:cs="Times New Roman"/>
-          <w:bCs/>
-          <w:sz w:val="28"/>
-          <w:szCs w:val="28"/>
-        </w:rPr>
-        <w:t xml:space="preserve"> Ошибка, вызванная сохранением пустого файла</w:t>
+        <w:t>- Ошибка, вызванная сохранением пустого файла</w:t>
       </w:r>
     </w:p>
     <w:p>
@@ -3847,34 +3743,7 @@
           <w:sz w:val="28"/>
           <w:szCs w:val="28"/>
         </w:rPr>
-        <w:t xml:space="preserve">Рис. </w:t>
-      </w:r>
-      <w:r>
-        <w:rPr>
-          <w:rFonts w:ascii="Times New Roman" w:hAnsi="Times New Roman" w:cs="Times New Roman"/>
-          <w:noProof/>
-          <w:sz w:val="28"/>
-          <w:szCs w:val="28"/>
-        </w:rPr>
-        <w:t>17</w:t>
-      </w:r>
-      <w:r>
-        <w:rPr>
-          <w:rFonts w:ascii="Times New Roman" w:hAnsi="Times New Roman" w:cs="Times New Roman"/>
-          <w:noProof/>
-          <w:sz w:val="28"/>
-          <w:szCs w:val="28"/>
-        </w:rPr>
-        <w:t xml:space="preserve"> – </w:t>
-      </w:r>
-      <w:r>
-        <w:rPr>
-          <w:rFonts w:ascii="Times New Roman" w:hAnsi="Times New Roman" w:cs="Times New Roman"/>
-          <w:noProof/>
-          <w:sz w:val="28"/>
-          <w:szCs w:val="28"/>
-        </w:rPr>
-        <w:t>Критическая ситуация 2</w:t>
+        <w:t>Рис. 17 – Критическая ситуация 2</w:t>
       </w:r>
     </w:p>
     <w:p>
@@ -5554,7 +5423,7 @@
   <a:extraClrSchemeLst/>
   <a:extLst>
     <a:ext uri="{05A4C25C-085E-4340-85A3-A5531E510DB2}">
-      <thm15:themeFamily xmlns="" xmlns:thm15="http://schemas.microsoft.com/office/thememl/2012/main" name="Office Theme" id="{62F939B6-93AF-4DB8-9C6B-D6C7DFDC589F}" vid="{4A3C46E8-61CC-4603-A589-7422A47A8E4A}"/>
+      <thm15:themeFamily xmlns:thm15="http://schemas.microsoft.com/office/thememl/2012/main" xmlns="" name="Office Theme" id="{62F939B6-93AF-4DB8-9C6B-D6C7DFDC589F}" vid="{4A3C46E8-61CC-4603-A589-7422A47A8E4A}"/>
     </a:ext>
   </a:extLst>
 </a:theme>
@@ -5565,7 +5434,7 @@
 </file>
 
 <file path=customXml/itemProps1.xml><?xml version="1.0" encoding="utf-8"?>
-<ds:datastoreItem xmlns:ds="http://schemas.openxmlformats.org/officeDocument/2006/customXml" ds:itemID="{CC6CD6B8-2501-4561-BBCA-45FE1994A598}">
+<ds:datastoreItem xmlns:ds="http://schemas.openxmlformats.org/officeDocument/2006/customXml" ds:itemID="{81634A97-7004-4112-80BE-562AA4A56B1D}">
   <ds:schemaRefs>
     <ds:schemaRef ds:uri="http://schemas.openxmlformats.org/officeDocument/2006/bibliography"/>
   </ds:schemaRefs>

</xml_diff>